<commit_message>
Finished Disciples, Added St. Mark
</commit_message>
<xml_diff>
--- a/Doxologies-saints/19 St. Mark.docx
+++ b/Doxologies-saints/19 St. Mark.docx
@@ -74,18 +74,62 @@
           </w:tcPr>
           <w:p>
             <w:pPr>
+              <w:pStyle w:val="CopticVersemulti-line"/>
+            </w:pPr>
+            <w:bookmarkStart w:id="0" w:name="_GoBack" w:colFirst="2" w:colLast="2"/>
+            <w:r>
+              <w:t>Ⲙⲁⲣⲕⲟⲥ ⲡⲓⲁ̀ⲡⲟⲥⲧⲟⲗⲟⲥ:</w:t>
+            </w:r>
+          </w:p>
+          <w:p>
+            <w:pPr>
+              <w:pStyle w:val="CopticVersemulti-line"/>
+            </w:pPr>
+            <w:r>
+              <w:t>ⲟⲩⲟϩ ⲡⲓⲉⲩⲁⲅⲅⲉⲗⲓⲥⲧⲏⲥ:</w:t>
+            </w:r>
+          </w:p>
+          <w:p>
+            <w:pPr>
+              <w:pStyle w:val="CopticVersemulti-line"/>
+            </w:pPr>
+            <w:r>
+              <w:t>ⲡⲓⲙⲉⲑⲣⲉ ϧⲁ ⲛⲓⲙ̀ⲕⲁⲩϩ:</w:t>
+            </w:r>
+          </w:p>
+          <w:p>
+            <w:pPr>
               <w:pStyle w:val="CopticHangingVerse"/>
-              <w:ind w:left="0" w:firstLine="0"/>
-            </w:pPr>
-            <w:bookmarkStart w:id="0" w:name="_GoBack"/>
-            <w:bookmarkEnd w:id="0"/>
+            </w:pPr>
+            <w:r>
+              <w:t>ⲛ̀ⲧⲉ ⲡⲓⲙⲟⲛⲟⲅⲉⲛⲏⲥ ⲛ̀ⲛⲟⲩϯ.</w:t>
+            </w:r>
           </w:p>
         </w:tc>
         <w:tc>
           <w:tcPr>
             <w:tcW w:w="1242" w:type="pct"/>
           </w:tcPr>
-          <w:p/>
+          <w:p>
+            <w:r>
+              <w:t>O Mark the apostle:</w:t>
+            </w:r>
+          </w:p>
+          <w:p>
+            <w:r>
+              <w:t>And the Evangelist:</w:t>
+            </w:r>
+          </w:p>
+          <w:p>
+            <w:r>
+              <w:t>The witness of the Passion:</w:t>
+            </w:r>
+          </w:p>
+          <w:p>
+            <w:r>
+              <w:t>Of the only-Begotten God.</w:t>
+            </w:r>
+          </w:p>
         </w:tc>
         <w:tc>
           <w:tcPr>
@@ -93,8 +137,35 @@
           </w:tcPr>
           <w:p>
             <w:pPr>
+              <w:pStyle w:val="EngHang"/>
+            </w:pPr>
+            <w:r>
+              <w:t>O Mark, the Apostle,</w:t>
+            </w:r>
+          </w:p>
+          <w:p>
+            <w:pPr>
+              <w:pStyle w:val="EngHang"/>
+            </w:pPr>
+            <w:r>
+              <w:t>And the Evangelist,</w:t>
+            </w:r>
+          </w:p>
+          <w:p>
+            <w:pPr>
+              <w:pStyle w:val="EngHang"/>
+            </w:pPr>
+            <w:r>
+              <w:t>The witness to the passion</w:t>
+            </w:r>
+          </w:p>
+          <w:p>
+            <w:pPr>
               <w:pStyle w:val="EngHangEnd"/>
             </w:pPr>
+            <w:r>
+              <w:t>Of the Only-Begotten God,</w:t>
+            </w:r>
           </w:p>
         </w:tc>
         <w:tc>
@@ -103,8 +174,35 @@
           </w:tcPr>
           <w:p>
             <w:pPr>
+              <w:pStyle w:val="EngHang"/>
+            </w:pPr>
+            <w:r>
+              <w:t>O Mark, the Apostle</w:t>
+            </w:r>
+          </w:p>
+          <w:p>
+            <w:pPr>
+              <w:pStyle w:val="EngHang"/>
+            </w:pPr>
+            <w:r>
+              <w:t>And the Evangelist,</w:t>
+            </w:r>
+          </w:p>
+          <w:p>
+            <w:pPr>
+              <w:pStyle w:val="EngHang"/>
+            </w:pPr>
+            <w:r>
+              <w:t>The witness to the passion</w:t>
+            </w:r>
+          </w:p>
+          <w:p>
+            <w:pPr>
               <w:pStyle w:val="EngHangEnd"/>
             </w:pPr>
+            <w:r>
+              <w:t>Of the Only-Begotten God,</w:t>
+            </w:r>
           </w:p>
         </w:tc>
       </w:tr>
@@ -115,15 +213,61 @@
           </w:tcPr>
           <w:p>
             <w:pPr>
+              <w:pStyle w:val="CopticVersemulti-line"/>
+            </w:pPr>
+            <w:r>
+              <w:t>Ⲁⲕⲓ̀ ⲁⲕⲉⲣⲟⲩⲱⲓⲛⲓ ⲉ̀ⲣⲟⲛ:</w:t>
+            </w:r>
+          </w:p>
+          <w:p>
+            <w:pPr>
+              <w:pStyle w:val="CopticVersemulti-line"/>
+            </w:pPr>
+            <w:r>
+              <w:t>ϩⲓⲧⲉⲛ ⲡⲉⲕⲉⲩⲁⲅⲅⲉⲗⲓⲟⲛ:</w:t>
+            </w:r>
+          </w:p>
+          <w:p>
+            <w:pPr>
+              <w:pStyle w:val="CopticVersemulti-line"/>
+            </w:pPr>
+            <w:r>
+              <w:t>ⲁⲕⲧ̀ⲥⲁⲃⲟⲛ ⲙ̀Ⲫⲓⲱⲧ ⲛⲉⲙ Ⲡϣⲏⲣⲓ:</w:t>
+            </w:r>
+          </w:p>
+          <w:p>
+            <w:pPr>
               <w:pStyle w:val="CopticHangingVerse"/>
             </w:pPr>
+            <w:r>
+              <w:t>ⲛⲉⲙ Ⲡⲓⲡ̄ⲛ̄ⲁ̄ ⲉ̄ⲑ̄ⲩ̄.</w:t>
+            </w:r>
           </w:p>
         </w:tc>
         <w:tc>
           <w:tcPr>
             <w:tcW w:w="1242" w:type="pct"/>
           </w:tcPr>
-          <w:p/>
+          <w:p>
+            <w:r>
+              <w:t>You have come and enlightened us</w:t>
+            </w:r>
+          </w:p>
+          <w:p>
+            <w:r>
+              <w:t>Through your Gospel:</w:t>
+            </w:r>
+          </w:p>
+          <w:p>
+            <w:r>
+              <w:t>And taught us about the Father and the Son:</w:t>
+            </w:r>
+          </w:p>
+          <w:p>
+            <w:r>
+              <w:t>And the Holy Spirit.</w:t>
+            </w:r>
+          </w:p>
         </w:tc>
         <w:tc>
           <w:tcPr>
@@ -131,8 +275,35 @@
           </w:tcPr>
           <w:p>
             <w:pPr>
+              <w:pStyle w:val="EngHang"/>
+            </w:pPr>
+            <w:r>
+              <w:t>You came and enlightened us,</w:t>
+            </w:r>
+          </w:p>
+          <w:p>
+            <w:pPr>
+              <w:pStyle w:val="EngHang"/>
+            </w:pPr>
+            <w:r>
+              <w:t>Through your Gospel,</w:t>
+            </w:r>
+          </w:p>
+          <w:p>
+            <w:pPr>
+              <w:pStyle w:val="EngHang"/>
+            </w:pPr>
+            <w:r>
+              <w:t>And taught us of the Father and the Son</w:t>
+            </w:r>
+          </w:p>
+          <w:p>
+            <w:pPr>
               <w:pStyle w:val="EngHangEnd"/>
             </w:pPr>
+            <w:r>
+              <w:t>And the Holy Spirit.</w:t>
+            </w:r>
           </w:p>
         </w:tc>
         <w:tc>
@@ -141,8 +312,35 @@
           </w:tcPr>
           <w:p>
             <w:pPr>
+              <w:pStyle w:val="EngHang"/>
+            </w:pPr>
+            <w:r>
+              <w:t>You came and enlightened us,</w:t>
+            </w:r>
+          </w:p>
+          <w:p>
+            <w:pPr>
+              <w:pStyle w:val="EngHang"/>
+            </w:pPr>
+            <w:r>
+              <w:t>Through your Gospel,</w:t>
+            </w:r>
+          </w:p>
+          <w:p>
+            <w:pPr>
+              <w:pStyle w:val="EngHang"/>
+            </w:pPr>
+            <w:r>
+              <w:t>And taught us the Father and the Son</w:t>
+            </w:r>
+          </w:p>
+          <w:p>
+            <w:pPr>
               <w:pStyle w:val="EngHangEnd"/>
             </w:pPr>
+            <w:r>
+              <w:t>And the Holy Spirit.</w:t>
+            </w:r>
           </w:p>
         </w:tc>
       </w:tr>
@@ -153,15 +351,61 @@
           </w:tcPr>
           <w:p>
             <w:pPr>
+              <w:pStyle w:val="CopticVersemulti-line"/>
+            </w:pPr>
+            <w:r>
+              <w:t>Ⲁⲕⲉⲛⲧⲉⲛ ⲉ̀ⲃⲟⲗ ϧⲉⲛ ⲡ̀ⲭⲁⲕⲓ:</w:t>
+            </w:r>
+          </w:p>
+          <w:p>
+            <w:pPr>
+              <w:pStyle w:val="CopticVersemulti-line"/>
+            </w:pPr>
+            <w:r>
+              <w:t>ⲉ̀ϧⲟⲩⲛ ⲉ̀ⲡⲓⲟⲩⲱⲓⲛⲓ ⲙ̀ⲙⲏⲓ:</w:t>
+            </w:r>
+          </w:p>
+          <w:p>
+            <w:pPr>
+              <w:pStyle w:val="CopticVersemulti-line"/>
+            </w:pPr>
+            <w:r>
+              <w:t>ⲁⲕⲧⲉⲙⲙⲟⲛ ⲙ̀ⲡⲓⲱⲓⲕ ⲛ̀ⲧⲉ ⲡ̀ⲱⲟⲛϧ:</w:t>
+            </w:r>
+          </w:p>
+          <w:p>
+            <w:pPr>
               <w:pStyle w:val="CopticHangingVerse"/>
             </w:pPr>
+            <w:r>
+              <w:t>ⲉ̀ⲧⲁϥⲓ̀ ⲉ̀ⲡⲉⲥⲏⲧ ⲉ̀ⲃⲟⲗ ϧⲉⲛ ⲧ̀ⲫⲉ.</w:t>
+            </w:r>
           </w:p>
         </w:tc>
         <w:tc>
           <w:tcPr>
             <w:tcW w:w="1242" w:type="pct"/>
           </w:tcPr>
-          <w:p/>
+          <w:p>
+            <w:r>
+              <w:t>You brought us out of darkness:</w:t>
+            </w:r>
+          </w:p>
+          <w:p>
+            <w:r>
+              <w:t>Into the true Light:</w:t>
+            </w:r>
+          </w:p>
+          <w:p>
+            <w:r>
+              <w:t>Feeding us the Bread of Life:</w:t>
+            </w:r>
+          </w:p>
+          <w:p>
+            <w:r>
+              <w:t>That came down from heaven.</w:t>
+            </w:r>
+          </w:p>
         </w:tc>
         <w:tc>
           <w:tcPr>
@@ -169,8 +413,37 @@
           </w:tcPr>
           <w:p>
             <w:pPr>
+              <w:pStyle w:val="EngHang"/>
+            </w:pPr>
+            <w:r>
+              <w:t>You brought us out of darkness,</w:t>
+            </w:r>
+          </w:p>
+          <w:p>
+            <w:pPr>
+              <w:pStyle w:val="EngHang"/>
+            </w:pPr>
+            <w:r>
+              <w:t>Into the True Light,</w:t>
+            </w:r>
+          </w:p>
+          <w:p>
+            <w:pPr>
+              <w:pStyle w:val="EngHang"/>
+            </w:pPr>
+            <w:r>
+              <w:t>And fed us the Bread of Life</w:t>
+            </w:r>
+          </w:p>
+          <w:p>
+            <w:pPr>
               <w:pStyle w:val="EngHangEnd"/>
             </w:pPr>
+            <w:proofErr w:type="gramStart"/>
+            <w:r>
+              <w:t>Which came down from heaven.</w:t>
+            </w:r>
+            <w:proofErr w:type="gramEnd"/>
           </w:p>
         </w:tc>
         <w:tc>
@@ -179,8 +452,37 @@
           </w:tcPr>
           <w:p>
             <w:pPr>
+              <w:pStyle w:val="EngHang"/>
+            </w:pPr>
+            <w:r>
+              <w:t>You brought us out of darkness,</w:t>
+            </w:r>
+          </w:p>
+          <w:p>
+            <w:pPr>
+              <w:pStyle w:val="EngHang"/>
+            </w:pPr>
+            <w:r>
+              <w:t>Into the True Light,</w:t>
+            </w:r>
+          </w:p>
+          <w:p>
+            <w:pPr>
+              <w:pStyle w:val="EngHang"/>
+            </w:pPr>
+            <w:r>
+              <w:t>And fed us the Bread of Life</w:t>
+            </w:r>
+          </w:p>
+          <w:p>
+            <w:pPr>
               <w:pStyle w:val="EngHangEnd"/>
             </w:pPr>
+            <w:proofErr w:type="gramStart"/>
+            <w:r>
+              <w:t>Which came down from heaven.</w:t>
+            </w:r>
+            <w:proofErr w:type="gramEnd"/>
           </w:p>
         </w:tc>
       </w:tr>
@@ -191,15 +493,61 @@
           </w:tcPr>
           <w:p>
             <w:pPr>
+              <w:pStyle w:val="CopticVersemulti-line"/>
+            </w:pPr>
+            <w:r>
+              <w:t>Ⲁⲩϭⲓⲥ̀ⲙⲟⲩ ⲛ̀ϧ̀ⲏⲧⲕ:</w:t>
+            </w:r>
+          </w:p>
+          <w:p>
+            <w:pPr>
+              <w:pStyle w:val="CopticVersemulti-line"/>
+            </w:pPr>
+            <w:r>
+              <w:t>ⲛ̀ϫⲉ ⲛⲓⲫⲩⲗⲏ ⲧⲏⲣⲟⲩ ⲛ̀ⲧⲉ ⲡ̀ⲕⲁϩⲓ:</w:t>
+            </w:r>
+          </w:p>
+          <w:p>
+            <w:pPr>
+              <w:pStyle w:val="CopticVersemulti-line"/>
+            </w:pPr>
+            <w:r>
+              <w:t>ⲟⲩⲟϩ ⲛⲉⲕⲥⲁϫⲓ ⲁⲩⲫⲟϩ:</w:t>
+            </w:r>
+          </w:p>
+          <w:p>
+            <w:pPr>
               <w:pStyle w:val="CopticHangingVerse"/>
             </w:pPr>
+            <w:r>
+              <w:t>ϫⲁ ⲁⲩⲣⲏϫⲥ ⲛ̀ϯⲟⲓⲕⲟⲩⲙⲉⲛⲏ.</w:t>
+            </w:r>
           </w:p>
         </w:tc>
         <w:tc>
           <w:tcPr>
             <w:tcW w:w="1242" w:type="pct"/>
           </w:tcPr>
-          <w:p/>
+          <w:p>
+            <w:r>
+              <w:t>All the tribes of the earth:</w:t>
+            </w:r>
+          </w:p>
+          <w:p>
+            <w:r>
+              <w:t>Were blessed through you:</w:t>
+            </w:r>
+          </w:p>
+          <w:p>
+            <w:r>
+              <w:t>And your words have reached:</w:t>
+            </w:r>
+          </w:p>
+          <w:p>
+            <w:r>
+              <w:t>The ends of the world.</w:t>
+            </w:r>
+          </w:p>
         </w:tc>
         <w:tc>
           <w:tcPr>
@@ -207,8 +555,35 @@
           </w:tcPr>
           <w:p>
             <w:pPr>
+              <w:pStyle w:val="EngHang"/>
+            </w:pPr>
+            <w:r>
+              <w:t>All the tribes of the earth</w:t>
+            </w:r>
+          </w:p>
+          <w:p>
+            <w:pPr>
+              <w:pStyle w:val="EngHang"/>
+            </w:pPr>
+            <w:r>
+              <w:t>Where blessed by you,</w:t>
+            </w:r>
+          </w:p>
+          <w:p>
+            <w:pPr>
+              <w:pStyle w:val="EngHang"/>
+            </w:pPr>
+            <w:r>
+              <w:t>And your sayings have reached</w:t>
+            </w:r>
+          </w:p>
+          <w:p>
+            <w:pPr>
               <w:pStyle w:val="EngHangEnd"/>
             </w:pPr>
+            <w:r>
+              <w:t>All the ends of the world.</w:t>
+            </w:r>
           </w:p>
         </w:tc>
         <w:tc>
@@ -217,8 +592,35 @@
           </w:tcPr>
           <w:p>
             <w:pPr>
+              <w:pStyle w:val="EngHang"/>
+            </w:pPr>
+            <w:r>
+              <w:t>All the tribes of the earth</w:t>
+            </w:r>
+          </w:p>
+          <w:p>
+            <w:pPr>
+              <w:pStyle w:val="EngHang"/>
+            </w:pPr>
+            <w:r>
+              <w:t>Were blessed by you,</w:t>
+            </w:r>
+          </w:p>
+          <w:p>
+            <w:pPr>
+              <w:pStyle w:val="EngHang"/>
+            </w:pPr>
+            <w:r>
+              <w:t>And your sayings have reached</w:t>
+            </w:r>
+          </w:p>
+          <w:p>
+            <w:pPr>
               <w:pStyle w:val="EngHangEnd"/>
             </w:pPr>
+            <w:r>
+              <w:t>All the ends of the world.</w:t>
+            </w:r>
           </w:p>
         </w:tc>
       </w:tr>
@@ -229,15 +631,61 @@
           </w:tcPr>
           <w:p>
             <w:pPr>
+              <w:pStyle w:val="CopticVersemulti-line"/>
+            </w:pPr>
+            <w:r>
+              <w:t>Ⲭⲉⲣⲉ ⲛⲁⲕ ⲱ̀ ⲡⲓⲙⲁⲣⲧⲩⲣⲟⲥ:</w:t>
+            </w:r>
+          </w:p>
+          <w:p>
+            <w:pPr>
+              <w:pStyle w:val="CopticVersemulti-line"/>
+            </w:pPr>
+            <w:r>
+              <w:t>ⲭⲉⲣⲉ ⲡⲓⲉⲩⲁⲅⲅⲉⲗⲓⲥⲧⲏⲥ:</w:t>
+            </w:r>
+          </w:p>
+          <w:p>
+            <w:pPr>
+              <w:pStyle w:val="CopticVersemulti-line"/>
+            </w:pPr>
+            <w:r>
+              <w:t>ⲭⲉⲣⲉ ⲡⲓⲁ̀ⲡⲟⲥⲧⲟⲗⲟⲥ:</w:t>
+            </w:r>
+          </w:p>
+          <w:p>
+            <w:pPr>
               <w:pStyle w:val="CopticHangingVerse"/>
             </w:pPr>
+            <w:r>
+              <w:t>Ⲙⲁⲣⲕⲟⲥ ⲡⲓⲑⲉⲱⲣⲓⲙⲟⲥ.</w:t>
+            </w:r>
           </w:p>
         </w:tc>
         <w:tc>
           <w:tcPr>
             <w:tcW w:w="1242" w:type="pct"/>
           </w:tcPr>
-          <w:p/>
+          <w:p>
+            <w:r>
+              <w:t>Hail to you, O martyr:</w:t>
+            </w:r>
+          </w:p>
+          <w:p>
+            <w:r>
+              <w:t>Hail to the Evangelist:</w:t>
+            </w:r>
+          </w:p>
+          <w:p>
+            <w:r>
+              <w:t>Hail to the Apostle:</w:t>
+            </w:r>
+          </w:p>
+          <w:p>
+            <w:r>
+              <w:t>Mark the Beholder of God.</w:t>
+            </w:r>
+          </w:p>
         </w:tc>
         <w:tc>
           <w:tcPr>
@@ -245,8 +693,51 @@
           </w:tcPr>
           <w:p>
             <w:pPr>
+              <w:pStyle w:val="EngHang"/>
+            </w:pPr>
+            <w:r>
+              <w:t>Hail to you, O martyr.</w:t>
+            </w:r>
+          </w:p>
+          <w:p>
+            <w:pPr>
+              <w:pStyle w:val="EngHang"/>
+            </w:pPr>
+            <w:r>
+              <w:t>Hail to the Evangelist.</w:t>
+            </w:r>
+          </w:p>
+          <w:p>
+            <w:pPr>
+              <w:pStyle w:val="EngHang"/>
+            </w:pPr>
+            <w:r>
+              <w:t>Hail to the Apostle,</w:t>
+            </w:r>
+          </w:p>
+          <w:p>
+            <w:pPr>
               <w:pStyle w:val="EngHangEnd"/>
             </w:pPr>
+            <w:r>
+              <w:t xml:space="preserve">Mark, the </w:t>
+            </w:r>
+            <w:commentRangeStart w:id="1"/>
+            <w:r>
+              <w:t>Beholder of God</w:t>
+            </w:r>
+            <w:commentRangeEnd w:id="1"/>
+            <w:r>
+              <w:rPr>
+                <w:rStyle w:val="CommentReference"/>
+                <w:rFonts w:ascii="Times New Roman" w:eastAsiaTheme="minorHAnsi" w:hAnsi="Times New Roman" w:cstheme="minorBidi"/>
+                <w:color w:val="auto"/>
+              </w:rPr>
+              <w:commentReference w:id="1"/>
+            </w:r>
+            <w:r>
+              <w:t>.</w:t>
+            </w:r>
           </w:p>
         </w:tc>
         <w:tc>
@@ -255,8 +746,35 @@
           </w:tcPr>
           <w:p>
             <w:pPr>
+              <w:pStyle w:val="EngHang"/>
+            </w:pPr>
+            <w:r>
+              <w:t>Hail to you, O martyr.</w:t>
+            </w:r>
+          </w:p>
+          <w:p>
+            <w:pPr>
+              <w:pStyle w:val="EngHang"/>
+            </w:pPr>
+            <w:r>
+              <w:t>Hail to the Evangelist.</w:t>
+            </w:r>
+          </w:p>
+          <w:p>
+            <w:pPr>
+              <w:pStyle w:val="EngHang"/>
+            </w:pPr>
+            <w:r>
+              <w:t>Hail to the Apostle,</w:t>
+            </w:r>
+          </w:p>
+          <w:p>
+            <w:pPr>
               <w:pStyle w:val="EngHangEnd"/>
             </w:pPr>
+            <w:r>
+              <w:t>Mark, the Divinely-Inspired.</w:t>
+            </w:r>
           </w:p>
         </w:tc>
       </w:tr>
@@ -267,15 +785,62 @@
           </w:tcPr>
           <w:p>
             <w:pPr>
+              <w:pStyle w:val="CopticVersemulti-line"/>
+            </w:pPr>
+            <w:r>
+              <w:lastRenderedPageBreak/>
+              <w:t>Ⲧⲱⲃϩ ⲙ̀Ⲡⲟ̄ⲥ̄ ⲉ̀ϩ̀ⲣⲏⲓ ⲉ̀ϫⲱⲛ:</w:t>
+            </w:r>
+          </w:p>
+          <w:p>
+            <w:pPr>
+              <w:pStyle w:val="CopticVersemulti-line"/>
+            </w:pPr>
+            <w:r>
+              <w:t>ⲱ̀ ⲡⲓⲑⲉⲱⲣⲓⲙⲟⲥ ⲛ̀ⲉⲩⲁⲅⲅⲉⲗⲓⲥⲧⲏⲥ:</w:t>
+            </w:r>
+          </w:p>
+          <w:p>
+            <w:pPr>
+              <w:pStyle w:val="CopticVersemulti-line"/>
+            </w:pPr>
+            <w:r>
+              <w:t>Ⲙⲁⲣⲕⲟⲥ ⲡⲓⲁ̀ⲡⲟⲥⲧⲟⲗⲟⲥ:</w:t>
+            </w:r>
+          </w:p>
+          <w:p>
+            <w:pPr>
               <w:pStyle w:val="CopticHangingVerse"/>
             </w:pPr>
+            <w:r>
+              <w:t>ⲛ̀ⲧⲉϥⲭⲁ ⲛⲉⲛⲛⲟⲃⲓ ⲛⲁⲛ ⲉ̀ⲃⲟⲗ.</w:t>
+            </w:r>
           </w:p>
         </w:tc>
         <w:tc>
           <w:tcPr>
             <w:tcW w:w="1242" w:type="pct"/>
           </w:tcPr>
-          <w:p/>
+          <w:p>
+            <w:r>
+              <w:t>Pray to the Lord on our behalf:</w:t>
+            </w:r>
+          </w:p>
+          <w:p>
+            <w:r>
+              <w:t>O Beholder of God, the Evangelist:</w:t>
+            </w:r>
+          </w:p>
+          <w:p>
+            <w:r>
+              <w:t>Mark the apostle:</w:t>
+            </w:r>
+          </w:p>
+          <w:p>
+            <w:r>
+              <w:t>That He may forgive us our sins.</w:t>
+            </w:r>
+          </w:p>
         </w:tc>
         <w:tc>
           <w:tcPr>
@@ -283,8 +848,35 @@
           </w:tcPr>
           <w:p>
             <w:pPr>
+              <w:pStyle w:val="EngHang"/>
+            </w:pPr>
+            <w:r>
+              <w:t>Pray to the Lord on our behalf,</w:t>
+            </w:r>
+          </w:p>
+          <w:p>
+            <w:pPr>
+              <w:pStyle w:val="EngHang"/>
+            </w:pPr>
+            <w:r>
+              <w:t>O Beholder of God, the Evangelist,</w:t>
+            </w:r>
+          </w:p>
+          <w:p>
+            <w:pPr>
+              <w:pStyle w:val="EngHang"/>
+            </w:pPr>
+            <w:r>
+              <w:t>Mark the Apostle,</w:t>
+            </w:r>
+          </w:p>
+          <w:p>
+            <w:pPr>
               <w:pStyle w:val="EngHangEnd"/>
             </w:pPr>
+            <w:r>
+              <w:t>That He may forgive us our sins.</w:t>
+            </w:r>
           </w:p>
         </w:tc>
         <w:tc>
@@ -293,11 +885,39 @@
           </w:tcPr>
           <w:p>
             <w:pPr>
+              <w:pStyle w:val="EngHang"/>
+            </w:pPr>
+            <w:r>
+              <w:t>Pray to the Lord on our behalf,</w:t>
+            </w:r>
+          </w:p>
+          <w:p>
+            <w:pPr>
+              <w:pStyle w:val="EngHang"/>
+            </w:pPr>
+            <w:r>
+              <w:t>O Divinely-Inspired Evangelist,</w:t>
+            </w:r>
+          </w:p>
+          <w:p>
+            <w:pPr>
+              <w:pStyle w:val="EngHang"/>
+            </w:pPr>
+            <w:r>
+              <w:t>Mark the Apostle,</w:t>
+            </w:r>
+          </w:p>
+          <w:p>
+            <w:pPr>
               <w:pStyle w:val="EngHangEnd"/>
             </w:pPr>
+            <w:r>
+              <w:t>That He may forgive us our sins.</w:t>
+            </w:r>
           </w:p>
         </w:tc>
       </w:tr>
+      <w:bookmarkEnd w:id="0"/>
     </w:tbl>
     <w:p>
       <w:pPr>
@@ -312,6 +932,27 @@
     </w:sectPr>
   </w:body>
 </w:document>
+</file>
+
+<file path=word/comments.xml><?xml version="1.0" encoding="utf-8"?>
+<w:comments xmlns:wpc="http://schemas.microsoft.com/office/word/2010/wordprocessingCanvas" xmlns:mc="http://schemas.openxmlformats.org/markup-compatibility/2006" xmlns:o="urn:schemas-microsoft-com:office:office" xmlns:r="http://schemas.openxmlformats.org/officeDocument/2006/relationships" xmlns:m="http://schemas.openxmlformats.org/officeDocument/2006/math" xmlns:v="urn:schemas-microsoft-com:vml" xmlns:wp14="http://schemas.microsoft.com/office/word/2010/wordprocessingDrawing" xmlns:wp="http://schemas.openxmlformats.org/drawingml/2006/wordprocessingDrawing" xmlns:w10="urn:schemas-microsoft-com:office:word" xmlns:w="http://schemas.openxmlformats.org/wordprocessingml/2006/main" xmlns:w14="http://schemas.microsoft.com/office/word/2010/wordml" xmlns:wpg="http://schemas.microsoft.com/office/word/2010/wordprocessingGroup" xmlns:wpi="http://schemas.microsoft.com/office/word/2010/wordprocessingInk" xmlns:wne="http://schemas.microsoft.com/office/word/2006/wordml" xmlns:wps="http://schemas.microsoft.com/office/word/2010/wordprocessingShape" mc:Ignorable="w14 wp14">
+  <w:comment w:id="1" w:author="Windows User" w:date="2015-09-01T09:04:00Z" w:initials="WU">
+    <w:p>
+      <w:pPr>
+        <w:pStyle w:val="CommentText"/>
+      </w:pPr>
+      <w:r>
+        <w:rPr>
+          <w:rStyle w:val="CommentReference"/>
+        </w:rPr>
+        <w:annotationRef/>
+      </w:r>
+      <w:r>
+        <w:t>AAP has divinely inspired.</w:t>
+      </w:r>
+    </w:p>
+  </w:comment>
+</w:comments>
 </file>
 
 <file path=word/endnotes.xml><?xml version="1.0" encoding="utf-8"?>
@@ -362,6 +1003,126 @@
     </w:p>
   </w:footnote>
 </w:footnotes>
+</file>
+
+<file path=word/numbering.xml><?xml version="1.0" encoding="utf-8"?>
+<w:numbering xmlns:wpc="http://schemas.microsoft.com/office/word/2010/wordprocessingCanvas" xmlns:mc="http://schemas.openxmlformats.org/markup-compatibility/2006" xmlns:o="urn:schemas-microsoft-com:office:office" xmlns:r="http://schemas.openxmlformats.org/officeDocument/2006/relationships" xmlns:m="http://schemas.openxmlformats.org/officeDocument/2006/math" xmlns:v="urn:schemas-microsoft-com:vml" xmlns:wp14="http://schemas.microsoft.com/office/word/2010/wordprocessingDrawing" xmlns:wp="http://schemas.openxmlformats.org/drawingml/2006/wordprocessingDrawing" xmlns:w10="urn:schemas-microsoft-com:office:word" xmlns:w="http://schemas.openxmlformats.org/wordprocessingml/2006/main" xmlns:w14="http://schemas.microsoft.com/office/word/2010/wordml" xmlns:wpg="http://schemas.microsoft.com/office/word/2010/wordprocessingGroup" xmlns:wpi="http://schemas.microsoft.com/office/word/2010/wordprocessingInk" xmlns:wne="http://schemas.microsoft.com/office/word/2006/wordml" xmlns:wps="http://schemas.microsoft.com/office/word/2010/wordprocessingShape" mc:Ignorable="w14 wp14">
+  <w:abstractNum w:abstractNumId="0">
+    <w:nsid w:val="1725103B"/>
+    <w:multiLevelType w:val="hybridMultilevel"/>
+    <w:tmpl w:val="E2B845CE"/>
+    <w:lvl w:ilvl="0" w:tplc="8742849C">
+      <w:numFmt w:val="bullet"/>
+      <w:lvlText w:val=""/>
+      <w:lvlJc w:val="left"/>
+      <w:pPr>
+        <w:ind w:left="720" w:hanging="360"/>
+      </w:pPr>
+      <w:rPr>
+        <w:rFonts w:ascii="Symbol" w:eastAsiaTheme="minorHAnsi" w:hAnsi="Symbol" w:cstheme="minorBidi" w:hint="default"/>
+      </w:rPr>
+    </w:lvl>
+    <w:lvl w:ilvl="1" w:tplc="04090003" w:tentative="1">
+      <w:start w:val="1"/>
+      <w:numFmt w:val="bullet"/>
+      <w:lvlText w:val="o"/>
+      <w:lvlJc w:val="left"/>
+      <w:pPr>
+        <w:ind w:left="1440" w:hanging="360"/>
+      </w:pPr>
+      <w:rPr>
+        <w:rFonts w:ascii="Courier New" w:hAnsi="Courier New" w:cs="Courier New" w:hint="default"/>
+      </w:rPr>
+    </w:lvl>
+    <w:lvl w:ilvl="2" w:tplc="04090005" w:tentative="1">
+      <w:start w:val="1"/>
+      <w:numFmt w:val="bullet"/>
+      <w:lvlText w:val=""/>
+      <w:lvlJc w:val="left"/>
+      <w:pPr>
+        <w:ind w:left="2160" w:hanging="360"/>
+      </w:pPr>
+      <w:rPr>
+        <w:rFonts w:ascii="Wingdings" w:hAnsi="Wingdings" w:hint="default"/>
+      </w:rPr>
+    </w:lvl>
+    <w:lvl w:ilvl="3" w:tplc="04090001" w:tentative="1">
+      <w:start w:val="1"/>
+      <w:numFmt w:val="bullet"/>
+      <w:lvlText w:val=""/>
+      <w:lvlJc w:val="left"/>
+      <w:pPr>
+        <w:ind w:left="2880" w:hanging="360"/>
+      </w:pPr>
+      <w:rPr>
+        <w:rFonts w:ascii="Symbol" w:hAnsi="Symbol" w:hint="default"/>
+      </w:rPr>
+    </w:lvl>
+    <w:lvl w:ilvl="4" w:tplc="04090003" w:tentative="1">
+      <w:start w:val="1"/>
+      <w:numFmt w:val="bullet"/>
+      <w:lvlText w:val="o"/>
+      <w:lvlJc w:val="left"/>
+      <w:pPr>
+        <w:ind w:left="3600" w:hanging="360"/>
+      </w:pPr>
+      <w:rPr>
+        <w:rFonts w:ascii="Courier New" w:hAnsi="Courier New" w:cs="Courier New" w:hint="default"/>
+      </w:rPr>
+    </w:lvl>
+    <w:lvl w:ilvl="5" w:tplc="04090005" w:tentative="1">
+      <w:start w:val="1"/>
+      <w:numFmt w:val="bullet"/>
+      <w:lvlText w:val=""/>
+      <w:lvlJc w:val="left"/>
+      <w:pPr>
+        <w:ind w:left="4320" w:hanging="360"/>
+      </w:pPr>
+      <w:rPr>
+        <w:rFonts w:ascii="Wingdings" w:hAnsi="Wingdings" w:hint="default"/>
+      </w:rPr>
+    </w:lvl>
+    <w:lvl w:ilvl="6" w:tplc="04090001" w:tentative="1">
+      <w:start w:val="1"/>
+      <w:numFmt w:val="bullet"/>
+      <w:lvlText w:val=""/>
+      <w:lvlJc w:val="left"/>
+      <w:pPr>
+        <w:ind w:left="5040" w:hanging="360"/>
+      </w:pPr>
+      <w:rPr>
+        <w:rFonts w:ascii="Symbol" w:hAnsi="Symbol" w:hint="default"/>
+      </w:rPr>
+    </w:lvl>
+    <w:lvl w:ilvl="7" w:tplc="04090003" w:tentative="1">
+      <w:start w:val="1"/>
+      <w:numFmt w:val="bullet"/>
+      <w:lvlText w:val="o"/>
+      <w:lvlJc w:val="left"/>
+      <w:pPr>
+        <w:ind w:left="5760" w:hanging="360"/>
+      </w:pPr>
+      <w:rPr>
+        <w:rFonts w:ascii="Courier New" w:hAnsi="Courier New" w:cs="Courier New" w:hint="default"/>
+      </w:rPr>
+    </w:lvl>
+    <w:lvl w:ilvl="8" w:tplc="04090005" w:tentative="1">
+      <w:start w:val="1"/>
+      <w:numFmt w:val="bullet"/>
+      <w:lvlText w:val=""/>
+      <w:lvlJc w:val="left"/>
+      <w:pPr>
+        <w:ind w:left="6480" w:hanging="360"/>
+      </w:pPr>
+      <w:rPr>
+        <w:rFonts w:ascii="Wingdings" w:hAnsi="Wingdings" w:hint="default"/>
+      </w:rPr>
+    </w:lvl>
+  </w:abstractNum>
+  <w:num w:numId="1">
+    <w:abstractNumId w:val="0"/>
+  </w:num>
+</w:numbering>
 </file>
 
 <file path=word/styles.xml><?xml version="1.0" encoding="utf-8"?>
@@ -1117,6 +1878,17 @@
       <w:sz w:val="18"/>
       <w:szCs w:val="20"/>
     </w:rPr>
+  </w:style>
+  <w:style w:type="paragraph" w:styleId="ListParagraph">
+    <w:name w:val="List Paragraph"/>
+    <w:basedOn w:val="Normal"/>
+    <w:uiPriority w:val="34"/>
+    <w:qFormat/>
+    <w:rsid w:val="00A370C7"/>
+    <w:pPr>
+      <w:ind w:left="720"/>
+      <w:contextualSpacing/>
+    </w:pPr>
   </w:style>
 </w:styles>
 </file>
@@ -1595,7 +2367,7 @@
 </file>
 
 <file path=customXml/itemProps1.xml><?xml version="1.0" encoding="utf-8"?>
-<ds:datastoreItem xmlns:ds="http://schemas.openxmlformats.org/officeDocument/2006/customXml" ds:itemID="{ED720F18-1491-4CDC-823A-8F25AC0B1911}">
+<ds:datastoreItem xmlns:ds="http://schemas.openxmlformats.org/officeDocument/2006/customXml" ds:itemID="{FEE9453E-CDE2-4D43-86EC-1087B538A455}">
   <ds:schemaRefs>
     <ds:schemaRef ds:uri="http://schemas.openxmlformats.org/officeDocument/2006/bibliography"/>
   </ds:schemaRefs>

</xml_diff>